<commit_message>
Chỉnh sửa nhỏ báo cáo
</commit_message>
<xml_diff>
--- a/Báo cáo Project I_Trương Việt Long_20194105.docx
+++ b/Báo cáo Project I_Trương Việt Long_20194105.docx
@@ -707,7 +707,6 @@
           <w:noProof/>
           <w:sz w:val="22"/>
           <w:szCs w:val="22"/>
-          <w:lang/>
         </w:rPr>
       </w:pPr>
       <w:r>
@@ -818,7 +817,6 @@
           <w:b w:val="0"/>
           <w:bCs w:val="0"/>
           <w:noProof/>
-          <w:lang/>
         </w:rPr>
       </w:pPr>
       <w:hyperlink w:anchor="_Toc88169388" w:history="1">
@@ -892,7 +890,6 @@
           <w:noProof/>
           <w:sz w:val="22"/>
           <w:szCs w:val="22"/>
-          <w:lang/>
         </w:rPr>
       </w:pPr>
       <w:hyperlink w:anchor="_Toc88169389" w:history="1">
@@ -968,7 +965,6 @@
           <w:noProof/>
           <w:sz w:val="22"/>
           <w:szCs w:val="22"/>
-          <w:lang/>
         </w:rPr>
       </w:pPr>
       <w:hyperlink w:anchor="_Toc88169390" w:history="1">
@@ -1044,7 +1040,6 @@
           <w:noProof/>
           <w:sz w:val="22"/>
           <w:szCs w:val="22"/>
-          <w:lang/>
         </w:rPr>
       </w:pPr>
       <w:hyperlink w:anchor="_Toc88169391" w:history="1">
@@ -1120,7 +1115,6 @@
           <w:noProof/>
           <w:sz w:val="22"/>
           <w:szCs w:val="22"/>
-          <w:lang/>
         </w:rPr>
       </w:pPr>
       <w:hyperlink w:anchor="_Toc88169392" w:history="1">
@@ -1196,7 +1190,6 @@
           <w:noProof/>
           <w:sz w:val="22"/>
           <w:szCs w:val="22"/>
-          <w:lang/>
         </w:rPr>
       </w:pPr>
       <w:hyperlink w:anchor="_Toc88169393" w:history="1">
@@ -1272,7 +1265,6 @@
           <w:noProof/>
           <w:sz w:val="22"/>
           <w:szCs w:val="22"/>
-          <w:lang/>
         </w:rPr>
       </w:pPr>
       <w:hyperlink w:anchor="_Toc88169394" w:history="1">
@@ -1348,7 +1340,6 @@
           <w:noProof/>
           <w:sz w:val="22"/>
           <w:szCs w:val="22"/>
-          <w:lang/>
         </w:rPr>
       </w:pPr>
       <w:hyperlink w:anchor="_Toc88169395" w:history="1">
@@ -1424,7 +1415,6 @@
           <w:noProof/>
           <w:sz w:val="22"/>
           <w:szCs w:val="22"/>
-          <w:lang/>
         </w:rPr>
       </w:pPr>
       <w:hyperlink w:anchor="_Toc88169396" w:history="1">
@@ -1500,7 +1490,6 @@
           <w:noProof/>
           <w:sz w:val="22"/>
           <w:szCs w:val="22"/>
-          <w:lang/>
         </w:rPr>
       </w:pPr>
       <w:hyperlink w:anchor="_Toc88169397" w:history="1">
@@ -1587,7 +1576,6 @@
           <w:b w:val="0"/>
           <w:bCs w:val="0"/>
           <w:noProof/>
-          <w:lang/>
         </w:rPr>
       </w:pPr>
       <w:hyperlink w:anchor="_Toc88169398" w:history="1">
@@ -1661,7 +1649,6 @@
           <w:noProof/>
           <w:sz w:val="22"/>
           <w:szCs w:val="22"/>
-          <w:lang/>
         </w:rPr>
       </w:pPr>
       <w:hyperlink w:anchor="_Toc88169399" w:history="1">
@@ -1737,7 +1724,6 @@
           <w:noProof/>
           <w:sz w:val="22"/>
           <w:szCs w:val="22"/>
-          <w:lang/>
         </w:rPr>
       </w:pPr>
       <w:hyperlink w:anchor="_Toc88169400" w:history="1">
@@ -1813,7 +1799,6 @@
           <w:noProof/>
           <w:sz w:val="22"/>
           <w:szCs w:val="22"/>
-          <w:lang/>
         </w:rPr>
       </w:pPr>
       <w:hyperlink w:anchor="_Toc88169401" w:history="1">
@@ -1889,7 +1874,6 @@
           <w:noProof/>
           <w:sz w:val="22"/>
           <w:szCs w:val="22"/>
-          <w:lang/>
         </w:rPr>
       </w:pPr>
       <w:hyperlink w:anchor="_Toc88169402" w:history="1">
@@ -1965,7 +1949,6 @@
           <w:noProof/>
           <w:sz w:val="22"/>
           <w:szCs w:val="22"/>
-          <w:lang/>
         </w:rPr>
       </w:pPr>
       <w:hyperlink w:anchor="_Toc88169403" w:history="1">
@@ -2041,7 +2024,6 @@
           <w:noProof/>
           <w:sz w:val="22"/>
           <w:szCs w:val="22"/>
-          <w:lang/>
         </w:rPr>
       </w:pPr>
       <w:hyperlink w:anchor="_Toc88169404" w:history="1">
@@ -2117,7 +2099,6 @@
           <w:noProof/>
           <w:sz w:val="22"/>
           <w:szCs w:val="22"/>
-          <w:lang/>
         </w:rPr>
       </w:pPr>
       <w:hyperlink w:anchor="_Toc88169405" w:history="1">
@@ -2193,7 +2174,6 @@
           <w:noProof/>
           <w:sz w:val="22"/>
           <w:szCs w:val="22"/>
-          <w:lang/>
         </w:rPr>
       </w:pPr>
       <w:hyperlink w:anchor="_Toc88169406" w:history="1">
@@ -2269,7 +2249,6 @@
           <w:noProof/>
           <w:sz w:val="22"/>
           <w:szCs w:val="22"/>
-          <w:lang/>
         </w:rPr>
       </w:pPr>
       <w:hyperlink w:anchor="_Toc88169407" w:history="1">
@@ -2345,7 +2324,6 @@
           <w:noProof/>
           <w:sz w:val="22"/>
           <w:szCs w:val="22"/>
-          <w:lang/>
         </w:rPr>
       </w:pPr>
       <w:hyperlink w:anchor="_Toc88169408" w:history="1">
@@ -2421,7 +2399,6 @@
           <w:noProof/>
           <w:sz w:val="22"/>
           <w:szCs w:val="22"/>
-          <w:lang/>
         </w:rPr>
       </w:pPr>
       <w:hyperlink w:anchor="_Toc88169409" w:history="1">
@@ -2497,7 +2474,6 @@
           <w:b w:val="0"/>
           <w:bCs w:val="0"/>
           <w:noProof/>
-          <w:lang/>
         </w:rPr>
       </w:pPr>
       <w:hyperlink w:anchor="_Toc88169410" w:history="1">
@@ -2580,7 +2556,6 @@
           <w:noProof/>
           <w:sz w:val="22"/>
           <w:szCs w:val="22"/>
-          <w:lang/>
         </w:rPr>
       </w:pPr>
       <w:hyperlink w:anchor="_Toc88169411" w:history="1">
@@ -2678,7 +2653,6 @@
           <w:noProof/>
           <w:sz w:val="22"/>
           <w:szCs w:val="22"/>
-          <w:lang/>
         </w:rPr>
       </w:pPr>
       <w:hyperlink w:anchor="_Toc88169412" w:history="1">
@@ -2754,7 +2728,6 @@
           <w:noProof/>
           <w:sz w:val="22"/>
           <w:szCs w:val="22"/>
-          <w:lang/>
         </w:rPr>
       </w:pPr>
       <w:hyperlink w:anchor="_Toc88169413" w:history="1">
@@ -2830,7 +2803,6 @@
           <w:noProof/>
           <w:sz w:val="22"/>
           <w:szCs w:val="22"/>
-          <w:lang/>
         </w:rPr>
       </w:pPr>
       <w:hyperlink w:anchor="_Toc88169414" w:history="1">
@@ -2906,7 +2878,6 @@
           <w:noProof/>
           <w:sz w:val="22"/>
           <w:szCs w:val="22"/>
-          <w:lang/>
         </w:rPr>
       </w:pPr>
       <w:hyperlink w:anchor="_Toc88169415" w:history="1">
@@ -2982,7 +2953,6 @@
           <w:noProof/>
           <w:sz w:val="22"/>
           <w:szCs w:val="22"/>
-          <w:lang/>
         </w:rPr>
       </w:pPr>
       <w:hyperlink w:anchor="_Toc88169416" w:history="1">
@@ -3058,7 +3028,6 @@
           <w:noProof/>
           <w:sz w:val="22"/>
           <w:szCs w:val="22"/>
-          <w:lang/>
         </w:rPr>
       </w:pPr>
       <w:hyperlink w:anchor="_Toc88169417" w:history="1">
@@ -6766,7 +6735,7 @@
           <v:shape id="_x0000_i1025" type="#_x0000_t75" style="width:334.8pt;height:204pt" o:ole="">
             <v:imagedata r:id="rId12" o:title=""/>
           </v:shape>
-          <o:OLEObject Type="Embed" ProgID="Word.OpenDocumentText.12" ShapeID="_x0000_i1025" DrawAspect="Content" ObjectID="_1698783766" r:id="rId13"/>
+          <o:OLEObject Type="Embed" ProgID="Word.OpenDocumentText.12" ShapeID="_x0000_i1025" DrawAspect="Content" ObjectID="_1698787017" r:id="rId13"/>
         </w:object>
       </w:r>
     </w:p>
@@ -7786,7 +7755,7 @@
           <v:shape id="_x0000_i1026" type="#_x0000_t75" style="width:418.8pt;height:139.2pt" o:ole="">
             <v:imagedata r:id="rId16" o:title=""/>
           </v:shape>
-          <o:OLEObject Type="Embed" ProgID="Word.OpenDocumentText.12" ShapeID="_x0000_i1026" DrawAspect="Content" ObjectID="_1698783767" r:id="rId17"/>
+          <o:OLEObject Type="Embed" ProgID="Word.OpenDocumentText.12" ShapeID="_x0000_i1026" DrawAspect="Content" ObjectID="_1698787018" r:id="rId17"/>
         </w:object>
       </w:r>
     </w:p>
@@ -10026,7 +9995,79 @@
           <w:szCs w:val="28"/>
           <w:lang w:val="vi-VN"/>
         </w:rPr>
-        <w:t>Để lưu các dòng mà từ xuất hiện ta còn tạo thêm một cấu trúc dữ liệu khác là một phần tử trong danh sách liên kết con lưu các dòng mà một từ xuất hiện</w:t>
+        <w:t>Để lưu các dòng mà từ xuất hiện</w:t>
+      </w:r>
+      <w:r>
+        <w:rPr>
+          <w:rFonts w:ascii="Times New Roman" w:hAnsi="Times New Roman" w:cs="Times New Roman"/>
+          <w:sz w:val="28"/>
+          <w:szCs w:val="28"/>
+          <w:lang w:val="vi-VN"/>
+        </w:rPr>
+        <w:t xml:space="preserve">, </w:t>
+      </w:r>
+      <w:r>
+        <w:rPr>
+          <w:rFonts w:ascii="Times New Roman" w:hAnsi="Times New Roman" w:cs="Times New Roman"/>
+          <w:sz w:val="28"/>
+          <w:szCs w:val="28"/>
+          <w:lang w:val="vi-VN"/>
+        </w:rPr>
+        <w:t>ta tạo thêm</w:t>
+      </w:r>
+      <w:r>
+        <w:rPr>
+          <w:rFonts w:ascii="Times New Roman" w:hAnsi="Times New Roman" w:cs="Times New Roman"/>
+          <w:sz w:val="28"/>
+          <w:szCs w:val="28"/>
+          <w:lang w:val="vi-VN"/>
+        </w:rPr>
+        <w:t xml:space="preserve"> danh sách liên kết một</w:t>
+      </w:r>
+      <w:r>
+        <w:rPr>
+          <w:rFonts w:ascii="Times New Roman" w:hAnsi="Times New Roman" w:cs="Times New Roman"/>
+          <w:sz w:val="28"/>
+          <w:szCs w:val="28"/>
+          <w:lang w:val="vi-VN"/>
+        </w:rPr>
+        <w:t xml:space="preserve"> cấu trúc dữ liệu khác</w:t>
+      </w:r>
+      <w:r>
+        <w:rPr>
+          <w:rFonts w:ascii="Times New Roman" w:hAnsi="Times New Roman" w:cs="Times New Roman"/>
+          <w:sz w:val="28"/>
+          <w:szCs w:val="28"/>
+          <w:lang w:val="vi-VN"/>
+        </w:rPr>
+        <w:t xml:space="preserve"> là </w:t>
+      </w:r>
+      <w:r>
+        <w:rPr>
+          <w:rFonts w:ascii="Consolas" w:hAnsi="Consolas" w:cs="Times New Roman"/>
+          <w:sz w:val="28"/>
+          <w:szCs w:val="28"/>
+          <w:lang w:val="vi-VN"/>
+        </w:rPr>
+        <w:t>NumNode</w:t>
+      </w:r>
+      <w:r>
+        <w:rPr>
+          <w:rFonts w:ascii="Times New Roman" w:hAnsi="Times New Roman" w:cs="Times New Roman"/>
+          <w:sz w:val="28"/>
+          <w:szCs w:val="28"/>
+          <w:lang w:val="vi-VN"/>
+        </w:rPr>
+        <w:t xml:space="preserve">, phần tử đầu danh sách được trỏ bởi </w:t>
+      </w:r>
+      <w:r>
+        <w:rPr>
+          <w:rFonts w:ascii="Consolas" w:hAnsi="Consolas" w:cs="Times New Roman"/>
+          <w:sz w:val="28"/>
+          <w:szCs w:val="28"/>
+          <w:lang w:val="vi-VN"/>
+        </w:rPr>
+        <w:t>firstLine</w:t>
       </w:r>
       <w:r>
         <w:rPr>
@@ -11236,16 +11277,7 @@
           <w:szCs w:val="28"/>
           <w:lang w:val="vi-VN"/>
         </w:rPr>
-        <w:t>treeRoot</w:t>
-      </w:r>
-      <w:r>
-        <w:rPr>
-          <w:rFonts w:ascii="Consolas" w:hAnsi="Consolas" w:cs="Times New Roman"/>
-          <w:sz w:val="28"/>
-          <w:szCs w:val="28"/>
-          <w:lang w:val="vi-VN"/>
-        </w:rPr>
-        <w:t xml:space="preserve"> </w:t>
+        <w:t xml:space="preserve">treeRoot </w:t>
       </w:r>
       <w:r>
         <w:rPr>
@@ -11464,43 +11496,7 @@
           <w:szCs w:val="28"/>
           <w:lang w:val="vi-VN"/>
         </w:rPr>
-        <w:t xml:space="preserve">Nếu từ đứng </w:t>
-      </w:r>
-      <w:r>
-        <w:rPr>
-          <w:rFonts w:ascii="Times New Roman" w:hAnsi="Times New Roman" w:cs="Times New Roman"/>
-          <w:sz w:val="28"/>
-          <w:szCs w:val="28"/>
-          <w:lang w:val="vi-VN"/>
-        </w:rPr>
-        <w:t xml:space="preserve">sau </w:t>
-      </w:r>
-      <w:r>
-        <w:rPr>
-          <w:rFonts w:ascii="Times New Roman" w:hAnsi="Times New Roman" w:cs="Times New Roman"/>
-          <w:sz w:val="28"/>
-          <w:szCs w:val="28"/>
-          <w:lang w:val="vi-VN"/>
-        </w:rPr>
-        <w:t xml:space="preserve">so với keyWord của phần tử, ta chuyển sang phần tử con </w:t>
-      </w:r>
-      <w:r>
-        <w:rPr>
-          <w:rFonts w:ascii="Times New Roman" w:hAnsi="Times New Roman" w:cs="Times New Roman"/>
-          <w:sz w:val="28"/>
-          <w:szCs w:val="28"/>
-          <w:lang w:val="vi-VN"/>
-        </w:rPr>
-        <w:t xml:space="preserve">phải </w:t>
-      </w:r>
-      <w:r>
-        <w:rPr>
-          <w:rFonts w:ascii="Times New Roman" w:hAnsi="Times New Roman" w:cs="Times New Roman"/>
-          <w:sz w:val="28"/>
-          <w:szCs w:val="28"/>
-          <w:lang w:val="vi-VN"/>
-        </w:rPr>
-        <w:t>của phần tử đang xét.</w:t>
+        <w:t>Nếu từ đứng sau so với keyWord của phần tử, ta chuyển sang phần tử con phải của phần tử đang xét.</w:t>
       </w:r>
     </w:p>
     <w:p>
@@ -11526,16 +11522,7 @@
           <w:szCs w:val="28"/>
           <w:lang w:val="vi-VN"/>
         </w:rPr>
-        <w:t xml:space="preserve">Nếu trùng nhau, </w:t>
-      </w:r>
-      <w:r>
-        <w:rPr>
-          <w:rFonts w:ascii="Times New Roman" w:hAnsi="Times New Roman" w:cs="Times New Roman"/>
-          <w:sz w:val="28"/>
-          <w:szCs w:val="28"/>
-          <w:lang w:val="vi-VN"/>
-        </w:rPr>
-        <w:t xml:space="preserve">ta sẽ tăng </w:t>
+        <w:t xml:space="preserve">Nếu trùng nhau, ta sẽ tăng </w:t>
       </w:r>
       <w:r>
         <w:rPr>
@@ -11588,16 +11575,7 @@
           <w:szCs w:val="28"/>
           <w:lang w:val="vi-VN"/>
         </w:rPr>
-        <w:t>L</w:t>
-      </w:r>
-      <w:r>
-        <w:rPr>
-          <w:rFonts w:ascii="Times New Roman" w:hAnsi="Times New Roman" w:cs="Times New Roman"/>
-          <w:sz w:val="28"/>
-          <w:szCs w:val="28"/>
-          <w:lang w:val="vi-VN"/>
-        </w:rPr>
-        <w:t xml:space="preserve">ặp lại việc trên cho tới khi </w:t>
+        <w:t xml:space="preserve">Lặp lại việc trên cho tới khi </w:t>
       </w:r>
       <w:r>
         <w:rPr>
@@ -11757,6 +11735,7 @@
       <w:r>
         <w:rPr>
           <w:rFonts w:ascii="Times New Roman" w:hAnsi="Times New Roman" w:cs="Times New Roman"/>
+          <w:noProof/>
           <w:sz w:val="28"/>
           <w:szCs w:val="28"/>
           <w:lang w:val="vi-VN"/>
@@ -11833,6 +11812,7 @@
       <w:r>
         <w:rPr>
           <w:rFonts w:ascii="Times New Roman" w:hAnsi="Times New Roman" w:cs="Times New Roman"/>
+          <w:noProof/>
           <w:sz w:val="28"/>
           <w:szCs w:val="28"/>
           <w:lang w:val="vi-VN"/>
@@ -11909,6 +11889,7 @@
       <w:r>
         <w:rPr>
           <w:rFonts w:ascii="Times New Roman" w:hAnsi="Times New Roman" w:cs="Times New Roman"/>
+          <w:noProof/>
           <w:sz w:val="28"/>
           <w:szCs w:val="28"/>
           <w:lang w:val="en-US"/>

</xml_diff>